<commit_message>
Few edits to paper
</commit_message>
<xml_diff>
--- a/Raw/BarrickDillon_Text.docx
+++ b/Raw/BarrickDillon_Text.docx
@@ -25194,6 +25194,20 @@
         </w:rPr>
         <w:t>—is engaged.</w:t>
       </w:r>
+      <w:r>
+        <w:rPr>
+          <w:rFonts w:cs="Times New Roman"/>
+        </w:rPr>
+        <w:t xml:space="preserve"> Finally, we note that in depressed adults relative to controls, confidence was significantly lower on Side trials and left parietal ERPs elicited by words from the mobility task were markedly lower under the Side cue. This supports the cognitive initiative framework from another angle, by showing that depressed participants performed worst when cued to retrieve an item attribute that is not related to the items semantic properties and that has no value outside the experimental context—namely, the location of the words on the screen.</w:t>
+      </w:r>
+      <w:bookmarkStart w:id="0" w:name="_GoBack"/>
+      <w:bookmarkEnd w:id="0"/>
+      <w:r>
+        <w:rPr>
+          <w:rFonts w:cs="Times New Roman"/>
+        </w:rPr>
+        <w:t xml:space="preserve"> </w:t>
+      </w:r>
     </w:p>
     <w:p>
       <w:pPr>
@@ -25244,6 +25258,7 @@
         <w:rPr>
           <w:rFonts w:cs="Times New Roman"/>
         </w:rPr>
+        <w:lastRenderedPageBreak/>
         <w:t>T</w:t>
       </w:r>
       <w:r>
@@ -25322,14 +25337,7 @@
         <w:rPr>
           <w:rFonts w:cs="Times New Roman"/>
         </w:rPr>
-        <w:t xml:space="preserve"> (top left panel) are quite similar, but across the groups the ERPs were weakly correlated with both accuracy and confidence. Furthermore, “Question minus Side” accuracy and confidence difference scores were </w:t>
-      </w:r>
-      <w:r>
-        <w:rPr>
-          <w:rFonts w:cs="Times New Roman"/>
-        </w:rPr>
-        <w:lastRenderedPageBreak/>
-        <w:t>significantly positively correlated for words from the mobility task, which suggests that clean</w:t>
+        <w:t xml:space="preserve"> (top left panel) are quite similar, but across the groups the ERPs were weakly correlated with both accuracy and confidence. Furthermore, “Question minus Side” accuracy and confidence difference scores were significantly positively correlated for words from the mobility task, which suggests that clean</w:t>
       </w:r>
       <w:r>
         <w:rPr>
@@ -25664,7 +25672,14 @@
         <w:rPr>
           <w:rFonts w:cs="Times New Roman"/>
         </w:rPr>
-        <w:t xml:space="preserve">analysis is limited as the need to incorporate both encoding tasks into the calculation makes it impossible to detect the </w:t>
+        <w:t xml:space="preserve">analysis is limited as the need to incorporate both encoding tasks into the calculation makes it impossible to </w:t>
+      </w:r>
+      <w:r>
+        <w:rPr>
+          <w:rFonts w:cs="Times New Roman"/>
+        </w:rPr>
+        <w:lastRenderedPageBreak/>
+        <w:t xml:space="preserve">detect the </w:t>
       </w:r>
       <w:r>
         <w:rPr>
@@ -25790,14 +25805,7 @@
         <w:rPr>
           <w:rFonts w:cs="Times New Roman"/>
         </w:rPr>
-        <w:t xml:space="preserve">mentioned problem associated with </w:t>
-      </w:r>
-      <w:r>
-        <w:rPr>
-          <w:rFonts w:cs="Times New Roman"/>
-        </w:rPr>
-        <w:lastRenderedPageBreak/>
-        <w:t>teasing apart accuracy vs. response bias, and it also ma</w:t>
+        <w:t>mentioned problem associated with teasing apart accuracy vs. response bias, and it also ma</w:t>
       </w:r>
       <w:r>
         <w:rPr>
@@ -26176,7 +26184,14 @@
         <w:rPr>
           <w:rFonts w:cs="Times New Roman"/>
         </w:rPr>
-        <w:t xml:space="preserve"> recall difficul</w:t>
+        <w:t xml:space="preserve"> recall </w:t>
+      </w:r>
+      <w:r>
+        <w:rPr>
+          <w:rFonts w:cs="Times New Roman"/>
+        </w:rPr>
+        <w:lastRenderedPageBreak/>
+        <w:t>difficul</w:t>
       </w:r>
       <w:r>
         <w:rPr>
@@ -26437,14 +26452,7 @@
         <w:rPr>
           <w:rFonts w:cs="Times New Roman"/>
         </w:rPr>
-        <w:t xml:space="preserve"> very similar to what </w:t>
-      </w:r>
-      <w:r>
-        <w:rPr>
-          <w:rFonts w:cs="Times New Roman"/>
-        </w:rPr>
-        <w:lastRenderedPageBreak/>
-        <w:t xml:space="preserve">we have </w:t>
+        <w:t xml:space="preserve"> very similar to what we have </w:t>
       </w:r>
       <w:r>
         <w:rPr>
@@ -26690,8 +26698,6 @@
         </w:rPr>
         <w:t xml:space="preserve">small </w:t>
       </w:r>
-      <w:bookmarkStart w:id="0" w:name="_GoBack"/>
-      <w:bookmarkEnd w:id="0"/>
       <w:r>
         <w:rPr>
           <w:rFonts w:cs="Times New Roman"/>
@@ -26726,6 +26732,7 @@
           <w:rFonts w:cs="Times New Roman"/>
           <w:b/>
         </w:rPr>
+        <w:lastRenderedPageBreak/>
         <w:t>Acknowledgements</w:t>
       </w:r>
     </w:p>
@@ -26942,6 +26949,7 @@
           <w:rFonts w:cs="Times New Roman"/>
           <w:b/>
         </w:rPr>
+        <w:lastRenderedPageBreak/>
         <w:t>Figure Captions</w:t>
       </w:r>
     </w:p>
@@ -27227,7 +27235,14 @@
         <w:rPr>
           <w:rFonts w:cs="Times New Roman"/>
         </w:rPr>
-        <w:t xml:space="preserve">, as participants guessed less for </w:t>
+        <w:t xml:space="preserve">, as participants guessed less </w:t>
+      </w:r>
+      <w:r>
+        <w:rPr>
+          <w:rFonts w:cs="Times New Roman"/>
+        </w:rPr>
+        <w:lastRenderedPageBreak/>
+        <w:t xml:space="preserve">for </w:t>
       </w:r>
       <w:r>
         <w:rPr>
@@ -27842,7 +27857,14 @@
         <w:rPr>
           <w:rFonts w:cs="Times New Roman"/>
         </w:rPr>
-        <w:t xml:space="preserve">The data are collapsed across groups as there were no significant between-group differences. </w:t>
+        <w:t xml:space="preserve">The data are collapsed across </w:t>
+      </w:r>
+      <w:r>
+        <w:rPr>
+          <w:rFonts w:cs="Times New Roman"/>
+        </w:rPr>
+        <w:lastRenderedPageBreak/>
+        <w:t xml:space="preserve">groups as there were no significant between-group differences. </w:t>
       </w:r>
       <w:r>
         <w:rPr>
@@ -28399,6 +28421,7 @@
         <w:temporary/>
         <w:showingPlcHdr/>
       </w:sdtPr>
+      <w:sdtEndPr/>
       <w:sdtContent>
         <w:r>
           <w:t>[Type text]</w:t>
@@ -28417,6 +28440,7 @@
         <w:temporary/>
         <w:showingPlcHdr/>
       </w:sdtPr>
+      <w:sdtEndPr/>
       <w:sdtContent>
         <w:r>
           <w:t>[Type text]</w:t>
@@ -28435,6 +28459,7 @@
         <w:temporary/>
         <w:showingPlcHdr/>
       </w:sdtPr>
+      <w:sdtEndPr/>
       <w:sdtContent>
         <w:r>
           <w:t>[Type text]</w:t>
@@ -29392,7 +29417,7 @@
     <w:charset w:val="00"/>
     <w:family w:val="auto"/>
     <w:pitch w:val="variable"/>
-    <w:sig w:usb0="E00002FF" w:usb1="400004FF" w:usb2="00000000" w:usb3="00000000" w:csb0="0000019F" w:csb1="00000000"/>
+    <w:sig w:usb0="00000003" w:usb1="00000000" w:usb2="00000000" w:usb3="00000000" w:csb0="00000001" w:csb1="00000000"/>
   </w:font>
   <w:font w:name="ＭＳ 明朝">
     <w:panose1 w:val="00000000000000000000"/>
@@ -29407,7 +29432,7 @@
     <w:charset w:val="00"/>
     <w:family w:val="auto"/>
     <w:pitch w:val="variable"/>
-    <w:sig w:usb0="E0002AFF" w:usb1="C0007841" w:usb2="00000009" w:usb3="00000000" w:csb0="000001FF" w:csb1="00000000"/>
+    <w:sig w:usb0="00000003" w:usb1="00000000" w:usb2="00000000" w:usb3="00000000" w:csb0="00000001" w:csb1="00000000"/>
   </w:font>
   <w:font w:name="Lucida Grande">
     <w:panose1 w:val="020B0600040502020204"/>
@@ -29421,14 +29446,14 @@
     <w:charset w:val="00"/>
     <w:family w:val="auto"/>
     <w:pitch w:val="variable"/>
-    <w:sig w:usb0="E0002AFF" w:usb1="C0007843" w:usb2="00000009" w:usb3="00000000" w:csb0="000001FF" w:csb1="00000000"/>
+    <w:sig w:usb0="00000003" w:usb1="00000000" w:usb2="00000000" w:usb3="00000000" w:csb0="00000001" w:csb1="00000000"/>
   </w:font>
   <w:font w:name="Calibri">
     <w:panose1 w:val="020F0502020204030204"/>
     <w:charset w:val="00"/>
     <w:family w:val="auto"/>
     <w:pitch w:val="variable"/>
-    <w:sig w:usb0="E10002FF" w:usb1="4000ACFF" w:usb2="00000009" w:usb3="00000000" w:csb0="0000019F" w:csb1="00000000"/>
+    <w:sig w:usb0="00000003" w:usb1="00000000" w:usb2="00000000" w:usb3="00000000" w:csb0="00000001" w:csb1="00000000"/>
   </w:font>
   <w:font w:name="Times">
     <w:panose1 w:val="02000500000000000000"/>
@@ -29449,7 +29474,7 @@
     <w:charset w:val="00"/>
     <w:family w:val="auto"/>
     <w:pitch w:val="variable"/>
-    <w:sig w:usb0="E0002AFF" w:usb1="C0007843" w:usb2="00000009" w:usb3="00000000" w:csb0="000001FF" w:csb1="00000000"/>
+    <w:sig w:usb0="00000003" w:usb1="00000000" w:usb2="00000000" w:usb3="00000000" w:csb0="00000001" w:csb1="00000000"/>
   </w:font>
   <w:font w:name="ＭＳ ゴシック">
     <w:panose1 w:val="00000000000000000000"/>
@@ -30301,7 +30326,7 @@
 </file>
 
 <file path=customXml/itemProps1.xml><?xml version="1.0" encoding="utf-8"?>
-<ds:datastoreItem xmlns:ds="http://schemas.openxmlformats.org/officeDocument/2006/customXml" ds:itemID="{7E885755-7D28-E649-8E62-B2C402C52C87}">
+<ds:datastoreItem xmlns:ds="http://schemas.openxmlformats.org/officeDocument/2006/customXml" ds:itemID="{7E600A81-2832-014A-8BC0-81664B423596}">
   <ds:schemaRefs>
     <ds:schemaRef ds:uri="http://schemas.openxmlformats.org/officeDocument/2006/bibliography"/>
   </ds:schemaRefs>

</xml_diff>